<commit_message>
Pre upload (yet to be completed)
</commit_message>
<xml_diff>
--- a/dist/resume.docx
+++ b/dist/resume.docx
@@ -343,14 +343,14 @@
           <w:rFonts w:ascii="Times New Roman" w:hAnsi="Times New Roman"/>
           <w:color w:val="000000"/>
         </w:rPr>
-        <w:t>Secretary, Science Club — 2018 – 2019 - Led multiple school teams in various inter-school science</w:t>
-      </w:r>
-      <w:r>
-        <w:rPr>
-          <w:rFonts w:ascii="Times New Roman" w:hAnsi="Times New Roman"/>
-          <w:color w:val="000000"/>
-        </w:rPr>
-        <w:t>-related</w:t>
+        <w:t>Secretary, Science Club — 2018 – 2019 - Led multiple school teams in various inter-school</w:t>
+      </w:r>
+      <w:r>
+        <w:rPr>
+          <w:rFonts w:ascii="Times New Roman" w:hAnsi="Times New Roman"/>
+          <w:color w:val="000000"/>
+        </w:rPr>
+        <w:t xml:space="preserve"> STEM</w:t>
       </w:r>
       <w:r>
         <w:rPr>
@@ -359,6 +359,8 @@
         </w:rPr>
         <w:t xml:space="preserve"> competitions and received numerous accolades</w:t>
       </w:r>
+      <w:bookmarkStart w:id="0" w:name="_GoBack"/>
+      <w:bookmarkEnd w:id="0"/>
     </w:p>
     <w:p>
       <w:pPr>
@@ -414,6 +416,10 @@
     </w:p>
     <w:p>
       <w:pPr>
+        <w:numPr>
+          <w:ilvl w:val="0"/>
+          <w:numId w:val="5"/>
+        </w:numPr>
         <w:shd w:val="clear" w:color="auto" w:fill="FFFFFF"/>
         <w:spacing w:line="276" w:lineRule="auto"/>
         <w:rPr>
@@ -423,6 +429,13 @@
           <w:color w:val="000000"/>
         </w:rPr>
       </w:pPr>
+      <w:r>
+        <w:rPr>
+          <w:rFonts w:ascii="Times New Roman" w:hAnsi="Times New Roman"/>
+          <w:color w:val="000000"/>
+        </w:rPr>
+        <w:t>University of Waterloo President’s Scholarship award – 2019</w:t>
+      </w:r>
     </w:p>
     <w:p>
       <w:pPr>
@@ -435,13 +448,25 @@
           <w:color w:val="000000"/>
         </w:rPr>
       </w:pPr>
-      <w:r>
+    </w:p>
+    <w:p>
+      <w:pPr>
+        <w:shd w:val="clear" w:color="auto" w:fill="FFFFFF"/>
+        <w:spacing w:line="276" w:lineRule="auto"/>
         <w:rPr>
           <w:rFonts w:ascii="Times New Roman" w:hAnsi="Times New Roman"/>
           <w:b/>
           <w:bCs/>
           <w:color w:val="000000"/>
         </w:rPr>
+      </w:pPr>
+      <w:r>
+        <w:rPr>
+          <w:rFonts w:ascii="Times New Roman" w:hAnsi="Times New Roman"/>
+          <w:b/>
+          <w:bCs/>
+          <w:color w:val="000000"/>
+        </w:rPr>
         <w:t>Technical Skills</w:t>
       </w:r>
     </w:p>
@@ -454,8 +479,6 @@
           <w:color w:val="000000"/>
         </w:rPr>
       </w:pPr>
-      <w:bookmarkStart w:id="0" w:name="_GoBack"/>
-      <w:bookmarkEnd w:id="0"/>
     </w:p>
     <w:p>
       <w:pPr>

</xml_diff>